<commit_message>
peer 2 peer implemented
</commit_message>
<xml_diff>
--- a/plan.docx
+++ b/plan.docx
@@ -16,7 +16,7 @@
         </w:numPr>
       </w:pPr>
       <w:r>
-        <w:t>Make peer recover after page refresh</w:t>
+        <w:t>Zoom larger steps. Too much work to zoom right now.</w:t>
       </w:r>
     </w:p>
     <w:p>
@@ -28,66 +28,6 @@
         </w:numPr>
       </w:pPr>
       <w:r>
-        <w:t>Make enter key click the username button etc.</w:t>
-      </w:r>
-    </w:p>
-    <w:p>
-      <w:pPr>
-        <w:pStyle w:val="ListParagraph"/>
-        <w:numPr>
-          <w:ilvl w:val="0"/>
-          <w:numId w:val="2"/>
-        </w:numPr>
-      </w:pPr>
-      <w:r>
-        <w:t>Create own peerjs stun server</w:t>
-      </w:r>
-    </w:p>
-    <w:p>
-      <w:pPr>
-        <w:pStyle w:val="ListParagraph"/>
-        <w:numPr>
-          <w:ilvl w:val="0"/>
-          <w:numId w:val="2"/>
-        </w:numPr>
-      </w:pPr>
-      <w:r>
-        <w:t>Zoom larger steps. Too much work to zoom right now.</w:t>
-      </w:r>
-    </w:p>
-    <w:p>
-      <w:pPr>
-        <w:pStyle w:val="ListParagraph"/>
-        <w:numPr>
-          <w:ilvl w:val="0"/>
-          <w:numId w:val="2"/>
-        </w:numPr>
-      </w:pPr>
-      <w:r>
-        <w:t>Board objects: don’t do details view</w:t>
-      </w:r>
-    </w:p>
-    <w:p>
-      <w:pPr>
-        <w:pStyle w:val="ListParagraph"/>
-        <w:numPr>
-          <w:ilvl w:val="0"/>
-          <w:numId w:val="2"/>
-        </w:numPr>
-      </w:pPr>
-      <w:r>
-        <w:t>Lobby, join, host game, choose your name.</w:t>
-      </w:r>
-    </w:p>
-    <w:p>
-      <w:pPr>
-        <w:pStyle w:val="ListParagraph"/>
-        <w:numPr>
-          <w:ilvl w:val="0"/>
-          <w:numId w:val="2"/>
-        </w:numPr>
-      </w:pPr>
-      <w:r>
         <w:t>Grids</w:t>
       </w:r>
     </w:p>
@@ -106,7 +46,15 @@
         </w:numPr>
       </w:pPr>
       <w:r>
-        <w:t>Every element has an owner, either a specific player or the activePlayer (prevents collisions).</w:t>
+        <w:t xml:space="preserve">Every element has an owner, either a specific player or the </w:t>
+      </w:r>
+      <w:proofErr w:type="spellStart"/>
+      <w:r>
+        <w:t>activePlayer</w:t>
+      </w:r>
+      <w:proofErr w:type="spellEnd"/>
+      <w:r>
+        <w:t xml:space="preserve"> (prevents collisions).</w:t>
       </w:r>
     </w:p>
     <w:p>
@@ -151,7 +99,47 @@
         </w:numPr>
       </w:pPr>
       <w:r>
-        <w:t>Event types: mouseMove, mouseLeftDown, mouseRightDown, mouseLeftUp, mouseRightUp.</w:t>
+        <w:t xml:space="preserve">Event types: </w:t>
+      </w:r>
+      <w:proofErr w:type="spellStart"/>
+      <w:r>
+        <w:t>mouseMove</w:t>
+      </w:r>
+      <w:proofErr w:type="spellEnd"/>
+      <w:r>
+        <w:t xml:space="preserve">, </w:t>
+      </w:r>
+      <w:proofErr w:type="spellStart"/>
+      <w:r>
+        <w:t>mouseLeftDown</w:t>
+      </w:r>
+      <w:proofErr w:type="spellEnd"/>
+      <w:r>
+        <w:t xml:space="preserve">, </w:t>
+      </w:r>
+      <w:proofErr w:type="spellStart"/>
+      <w:r>
+        <w:t>mouseRightDown</w:t>
+      </w:r>
+      <w:proofErr w:type="spellEnd"/>
+      <w:r>
+        <w:t xml:space="preserve">, </w:t>
+      </w:r>
+      <w:proofErr w:type="spellStart"/>
+      <w:r>
+        <w:t>mouseLeftUp</w:t>
+      </w:r>
+      <w:proofErr w:type="spellEnd"/>
+      <w:r>
+        <w:t xml:space="preserve">, </w:t>
+      </w:r>
+      <w:proofErr w:type="spellStart"/>
+      <w:r>
+        <w:t>mouseRightUp</w:t>
+      </w:r>
+      <w:proofErr w:type="spellEnd"/>
+      <w:r>
+        <w:t>.</w:t>
       </w:r>
     </w:p>
     <w:p>
@@ -175,19 +163,35 @@
         </w:numPr>
       </w:pPr>
       <w:r>
-        <w:t>Someone is the activePlayer.  Buttons to pass control to each of the other players.</w:t>
-      </w:r>
-    </w:p>
-    <w:p>
-      <w:pPr>
-        <w:pStyle w:val="ListParagraph"/>
-        <w:numPr>
-          <w:ilvl w:val="0"/>
-          <w:numId w:val="1"/>
-        </w:numPr>
-      </w:pPr>
-      <w:r>
-        <w:t>Your screen has a white border if you are the activePlayer, black border if not.</w:t>
+        <w:t xml:space="preserve">Someone is the </w:t>
+      </w:r>
+      <w:proofErr w:type="spellStart"/>
+      <w:r>
+        <w:t>activePlayer</w:t>
+      </w:r>
+      <w:proofErr w:type="spellEnd"/>
+      <w:r>
+        <w:t>.  Buttons to pass control to each of the other players.</w:t>
+      </w:r>
+    </w:p>
+    <w:p>
+      <w:pPr>
+        <w:pStyle w:val="ListParagraph"/>
+        <w:numPr>
+          <w:ilvl w:val="0"/>
+          <w:numId w:val="1"/>
+        </w:numPr>
+      </w:pPr>
+      <w:r>
+        <w:t xml:space="preserve">Your screen has a white border if you are the </w:t>
+      </w:r>
+      <w:proofErr w:type="spellStart"/>
+      <w:r>
+        <w:t>activePlayer</w:t>
+      </w:r>
+      <w:proofErr w:type="spellEnd"/>
+      <w:r>
+        <w:t>, black border if not.</w:t>
       </w:r>
     </w:p>
     <w:p>
@@ -228,9 +232,19 @@
           <w:numId w:val="1"/>
         </w:numPr>
       </w:pPr>
-      <w:r>
-        <w:t>GameObject-&gt;MoveableObject</w:t>
-      </w:r>
+      <w:proofErr w:type="spellStart"/>
+      <w:r>
+        <w:t>GameObject</w:t>
+      </w:r>
+      <w:proofErr w:type="spellEnd"/>
+      <w:r>
+        <w:t>-&gt;</w:t>
+      </w:r>
+      <w:proofErr w:type="spellStart"/>
+      <w:r>
+        <w:t>MoveableObject</w:t>
+      </w:r>
+      <w:proofErr w:type="spellEnd"/>
     </w:p>
     <w:p>
       <w:pPr>
@@ -276,9 +290,19 @@
           <w:numId w:val="1"/>
         </w:numPr>
       </w:pPr>
-      <w:r>
-        <w:t>GameObject-&gt;StaticObject</w:t>
-      </w:r>
+      <w:proofErr w:type="spellStart"/>
+      <w:r>
+        <w:t>GameObject</w:t>
+      </w:r>
+      <w:proofErr w:type="spellEnd"/>
+      <w:r>
+        <w:t>-&gt;</w:t>
+      </w:r>
+      <w:proofErr w:type="spellStart"/>
+      <w:r>
+        <w:t>StaticObject</w:t>
+      </w:r>
+      <w:proofErr w:type="spellEnd"/>
     </w:p>
     <w:p>
       <w:pPr>
@@ -349,7 +373,20 @@
         </w:numPr>
       </w:pPr>
       <w:r>
-        <w:t>Grids: each grid has a name. Elements can snap to 1 or more grids. Grid is just an array of x,y points.  Snap option: snap to centers, or left corners.</w:t>
+        <w:t xml:space="preserve">Grids: each grid has a name. Elements can snap to 1 or more grids. Grid is just an array of </w:t>
+      </w:r>
+      <w:proofErr w:type="spellStart"/>
+      <w:r>
+        <w:t>x</w:t>
+      </w:r>
+      <w:proofErr w:type="gramStart"/>
+      <w:r>
+        <w:t>,y</w:t>
+      </w:r>
+      <w:proofErr w:type="spellEnd"/>
+      <w:proofErr w:type="gramEnd"/>
+      <w:r>
+        <w:t xml:space="preserve"> points.  Snap option: snap to centers, or left corners.</w:t>
       </w:r>
     </w:p>
     <w:p>
@@ -397,68 +434,111 @@
         </w:numPr>
       </w:pPr>
       <w:r>
+        <w:t>Draw objects currently held above other objects</w:t>
+      </w:r>
+    </w:p>
+    <w:p>
+      <w:pPr>
+        <w:pStyle w:val="ListParagraph"/>
+        <w:numPr>
+          <w:ilvl w:val="0"/>
+          <w:numId w:val="1"/>
+        </w:numPr>
+      </w:pPr>
+      <w:proofErr w:type="spellStart"/>
+      <w:r>
+        <w:t>Flipable</w:t>
+      </w:r>
+      <w:proofErr w:type="spellEnd"/>
+      <w:r>
+        <w:t xml:space="preserve">, </w:t>
+      </w:r>
+      <w:proofErr w:type="spellStart"/>
+      <w:r>
+        <w:t>rollable</w:t>
+      </w:r>
+      <w:proofErr w:type="spellEnd"/>
+      <w:r>
+        <w:t xml:space="preserve">, </w:t>
+      </w:r>
+      <w:proofErr w:type="spellStart"/>
+      <w:r>
+        <w:t>snapable</w:t>
+      </w:r>
+      <w:proofErr w:type="spellEnd"/>
+    </w:p>
+    <w:p>
+      <w:pPr>
+        <w:pStyle w:val="ListParagraph"/>
+        <w:numPr>
+          <w:ilvl w:val="0"/>
+          <w:numId w:val="1"/>
+        </w:numPr>
+      </w:pPr>
+      <w:proofErr w:type="gramStart"/>
+      <w:r>
+        <w:t>left</w:t>
+      </w:r>
+      <w:proofErr w:type="gramEnd"/>
+      <w:r>
+        <w:t xml:space="preserve"> drag to pick up and move one object.</w:t>
+      </w:r>
+    </w:p>
+    <w:p>
+      <w:pPr>
+        <w:pStyle w:val="ListParagraph"/>
+        <w:numPr>
+          <w:ilvl w:val="0"/>
+          <w:numId w:val="1"/>
+        </w:numPr>
+      </w:pPr>
+      <w:proofErr w:type="spellStart"/>
+      <w:proofErr w:type="gramStart"/>
+      <w:r>
+        <w:t>ctrl+</w:t>
+      </w:r>
+      <w:proofErr w:type="gramEnd"/>
+      <w:r>
+        <w:t>left</w:t>
+      </w:r>
+      <w:proofErr w:type="spellEnd"/>
+      <w:r>
+        <w:t xml:space="preserve"> drag to pick up and move anything you drag over.</w:t>
+      </w:r>
+    </w:p>
+    <w:p>
+      <w:pPr>
+        <w:pStyle w:val="ListParagraph"/>
+        <w:numPr>
+          <w:ilvl w:val="0"/>
+          <w:numId w:val="1"/>
+        </w:numPr>
+      </w:pPr>
+      <w:proofErr w:type="spellStart"/>
+      <w:r>
+        <w:t>shift+left</w:t>
+      </w:r>
+      <w:proofErr w:type="spellEnd"/>
+      <w:r>
+        <w:t xml:space="preserve"> to pan</w:t>
+      </w:r>
+    </w:p>
+    <w:p>
+      <w:pPr>
+        <w:pStyle w:val="ListParagraph"/>
+        <w:numPr>
+          <w:ilvl w:val="0"/>
+          <w:numId w:val="1"/>
+        </w:numPr>
+      </w:pPr>
+      <w:proofErr w:type="spellStart"/>
+      <w:r>
         <w:lastRenderedPageBreak/>
-        <w:t>Draw objects currently held above other objects</w:t>
-      </w:r>
-    </w:p>
-    <w:p>
-      <w:pPr>
-        <w:pStyle w:val="ListParagraph"/>
-        <w:numPr>
-          <w:ilvl w:val="0"/>
-          <w:numId w:val="1"/>
-        </w:numPr>
-      </w:pPr>
-      <w:r>
-        <w:t>Flipable, rollable, snapable</w:t>
-      </w:r>
-    </w:p>
-    <w:p>
-      <w:pPr>
-        <w:pStyle w:val="ListParagraph"/>
-        <w:numPr>
-          <w:ilvl w:val="0"/>
-          <w:numId w:val="1"/>
-        </w:numPr>
-      </w:pPr>
-      <w:r>
-        <w:t>left drag to pick up and move one object.</w:t>
-      </w:r>
-    </w:p>
-    <w:p>
-      <w:pPr>
-        <w:pStyle w:val="ListParagraph"/>
-        <w:numPr>
-          <w:ilvl w:val="0"/>
-          <w:numId w:val="1"/>
-        </w:numPr>
-      </w:pPr>
-      <w:r>
-        <w:t>ctrl+left drag to pick up and move anything you drag over.</w:t>
-      </w:r>
-    </w:p>
-    <w:p>
-      <w:pPr>
-        <w:pStyle w:val="ListParagraph"/>
-        <w:numPr>
-          <w:ilvl w:val="0"/>
-          <w:numId w:val="1"/>
-        </w:numPr>
-      </w:pPr>
-      <w:r>
-        <w:t>shift+left to pan</w:t>
-      </w:r>
-    </w:p>
-    <w:p>
-      <w:pPr>
-        <w:pStyle w:val="ListParagraph"/>
-        <w:numPr>
-          <w:ilvl w:val="0"/>
-          <w:numId w:val="1"/>
-        </w:numPr>
-      </w:pPr>
-      <w:r>
-        <w:t>shift+scroll to zoom</w:t>
+        <w:t>shift+scroll</w:t>
+      </w:r>
+      <w:proofErr w:type="spellEnd"/>
+      <w:r>
+        <w:t xml:space="preserve"> to zoom</w:t>
       </w:r>
     </w:p>
     <w:p>

</xml_diff>